<commit_message>
Made some corrections to final report
</commit_message>
<xml_diff>
--- a/DESIGN_DOCUMENTATION/Flux_Capacitors.Final_Design_Report.docx
+++ b/DESIGN_DOCUMENTATION/Flux_Capacitors.Final_Design_Report.docx
@@ -271,40 +271,136 @@
           <w:sz w:val="24"/>
           <w:szCs w:val="24"/>
         </w:rPr>
-        <w:t xml:space="preserve">Our project was to create an Ignition timing delay box.  This device will serve to delay ignition signals on older cars that still use variable </w:t>
-      </w:r>
-      <w:proofErr w:type="spellStart"/>
-      <w:r>
-        <w:rPr>
-          <w:sz w:val="24"/>
-          <w:szCs w:val="24"/>
-        </w:rPr>
-        <w:t>reluctor</w:t>
-      </w:r>
-      <w:proofErr w:type="spellEnd"/>
-      <w:r>
-        <w:rPr>
-          <w:sz w:val="24"/>
-          <w:szCs w:val="24"/>
-        </w:rPr>
-        <w:t xml:space="preserve"> ignition triggers.  These vehicles lack the ability for the user to easily control or adjust the timing of ignition events.  We desire to be able to control ignition timing to ensure proper engine operation after modifications are added to the engine.  Examples of modifications that would require ignition timing control are turbo chargers, nitrous spray, or methanol injection.    Being able to readily adjust the ignition timing is useful for reducing engine misfires, and engine knock.</w:t>
-      </w:r>
-    </w:p>
-    <w:p>
-      <w:pPr>
-        <w:jc w:val="both"/>
-      </w:pPr>
-    </w:p>
-    <w:p>
-      <w:pPr>
-        <w:jc w:val="both"/>
-      </w:pPr>
-      <w:r>
-        <w:rPr>
-          <w:sz w:val="24"/>
-          <w:szCs w:val="24"/>
-        </w:rPr>
-        <w:t xml:space="preserve">To implement our project we use an ATmega328 microcontroller.  The microcontroller is placed in series with the existing ignition circuitry.   When an ignition signal is sent to a cylinder, the signal is sensed by our ignition timing delay box.   The ignition timing delay box then decides whether or not an ignition delay is necessary.  Our current design implements a manifold absolute pressure sensor.  The ignition timing delay box maps the manifold absolute pressure to a delay which is dependent upon the pressure at the time of an incoming ignition signal.    </w:t>
+        <w:t>Our project was to create an Ignition timing delay box.  This device will serve to delay ignition s</w:t>
+      </w:r>
+      <w:r>
+        <w:rPr>
+          <w:sz w:val="24"/>
+          <w:szCs w:val="24"/>
+        </w:rPr>
+        <w:t xml:space="preserve">ignals on older cars that </w:t>
+      </w:r>
+      <w:r>
+        <w:rPr>
+          <w:sz w:val="24"/>
+          <w:szCs w:val="24"/>
+        </w:rPr>
+        <w:t>use variable reluctor ignition triggers.  These vehicles lack the ability for the user to easily control or adjust the timing of ignition events.  We desire to be able to control ignition timing to ensure proper engine operation after modifications are added to the engine.  Examples of modifications that would require ig</w:t>
+      </w:r>
+      <w:r>
+        <w:rPr>
+          <w:sz w:val="24"/>
+          <w:szCs w:val="24"/>
+        </w:rPr>
+        <w:t>nition timing control are the addition of turbochargers, nitrous oxide</w:t>
+      </w:r>
+      <w:r>
+        <w:rPr>
+          <w:sz w:val="24"/>
+          <w:szCs w:val="24"/>
+        </w:rPr>
+        <w:t xml:space="preserve">, </w:t>
+      </w:r>
+      <w:r>
+        <w:rPr>
+          <w:sz w:val="24"/>
+          <w:szCs w:val="24"/>
+        </w:rPr>
+        <w:t>and/</w:t>
+      </w:r>
+      <w:r>
+        <w:rPr>
+          <w:sz w:val="24"/>
+          <w:szCs w:val="24"/>
+        </w:rPr>
+        <w:t>or methanol injection.    Being able to readily adjust the ignition timing is useful for reducing engine misfires, and engine knock.</w:t>
+      </w:r>
+    </w:p>
+    <w:p>
+      <w:pPr>
+        <w:jc w:val="both"/>
+      </w:pPr>
+    </w:p>
+    <w:p>
+      <w:pPr>
+        <w:jc w:val="both"/>
+      </w:pPr>
+      <w:r>
+        <w:rPr>
+          <w:sz w:val="24"/>
+          <w:szCs w:val="24"/>
+        </w:rPr>
+        <w:t>To implement our project we use an ATmega328 microcontroller</w:t>
+      </w:r>
+      <w:r>
+        <w:rPr>
+          <w:sz w:val="24"/>
+          <w:szCs w:val="24"/>
+        </w:rPr>
+        <w:t>, and an HEI 7 pin module</w:t>
+      </w:r>
+      <w:r>
+        <w:rPr>
+          <w:sz w:val="24"/>
+          <w:szCs w:val="24"/>
+        </w:rPr>
+        <w:t xml:space="preserve">.  The </w:t>
+      </w:r>
+      <w:r>
+        <w:rPr>
+          <w:sz w:val="24"/>
+          <w:szCs w:val="24"/>
+        </w:rPr>
+        <w:t>HEI 7 pin module</w:t>
+      </w:r>
+      <w:r>
+        <w:rPr>
+          <w:sz w:val="24"/>
+          <w:szCs w:val="24"/>
+        </w:rPr>
+        <w:t xml:space="preserve"> is placed in series with the existing ignition circuitry</w:t>
+      </w:r>
+      <w:r>
+        <w:rPr>
+          <w:sz w:val="24"/>
+          <w:szCs w:val="24"/>
+        </w:rPr>
+        <w:t>, and the microcontroller is used to control the module.</w:t>
+      </w:r>
+      <w:r>
+        <w:rPr>
+          <w:sz w:val="24"/>
+          <w:szCs w:val="24"/>
+        </w:rPr>
+        <w:t xml:space="preserve"> When an ignition signal is sent to a cylinder, the signal is sensed by our ignition timing delay box.   The ignition timing delay box then decides whether or not an ignition delay is necessary.  Our current design implements a manifold absolute pressure sensor.  The ignition timing delay box maps the manifold absolute pressure to a delay which is dependen</w:t>
+      </w:r>
+      <w:r>
+        <w:rPr>
+          <w:sz w:val="24"/>
+          <w:szCs w:val="24"/>
+        </w:rPr>
+        <w:t xml:space="preserve">t upon the pressure at the time, and the period </w:t>
+      </w:r>
+      <w:r>
+        <w:rPr>
+          <w:sz w:val="24"/>
+          <w:szCs w:val="24"/>
+        </w:rPr>
+        <w:t xml:space="preserve">of </w:t>
+      </w:r>
+      <w:r>
+        <w:rPr>
+          <w:sz w:val="24"/>
+          <w:szCs w:val="24"/>
+        </w:rPr>
+        <w:t>the</w:t>
+      </w:r>
+      <w:r>
+        <w:rPr>
+          <w:sz w:val="24"/>
+          <w:szCs w:val="24"/>
+        </w:rPr>
+        <w:t xml:space="preserve"> incoming ignition signal.    </w:t>
       </w:r>
     </w:p>
     <w:p>
@@ -349,23 +445,7 @@
           <w:sz w:val="24"/>
           <w:szCs w:val="24"/>
         </w:rPr>
-        <w:t xml:space="preserve">We created an Automobile Ignition Timing delay box for automobiles with Variable </w:t>
-      </w:r>
-      <w:proofErr w:type="spellStart"/>
-      <w:r>
-        <w:rPr>
-          <w:sz w:val="24"/>
-          <w:szCs w:val="24"/>
-        </w:rPr>
-        <w:t>Reluctor</w:t>
-      </w:r>
-      <w:proofErr w:type="spellEnd"/>
-      <w:r>
-        <w:rPr>
-          <w:sz w:val="24"/>
-          <w:szCs w:val="24"/>
-        </w:rPr>
-        <w:t xml:space="preserve"> Ignition Triggers, and HEI 7 pin signal interpreters. The device functions by taking in a reference signal, which is set to have a negative edge at a specific point in relation to every spark event. It takes this reference signal, and creates an output signal, that has a programmable pulse width, that has a negative edge at the desired shifted spark event. Figure 1 below gives a visual representation of the problem.</w:t>
+        <w:t>We created an Automobile Ignition Timing delay box for automobiles with Variable Reluctor Ignition Triggers, and HEI 7 pin signal interpreters. The device functions by taking in a reference signal, which is set to have a negative edge at a specific point in relation to every spark event. It takes this reference signal, and creates an output signal, that has a programmable pulse width, that has a negative edge at the desired shifted spark event. Figure 1 below gives a visual representation of the problem.</w:t>
       </w:r>
     </w:p>
     <w:p>
@@ -397,7 +477,7 @@
                     <pic:cNvPicPr preferRelativeResize="0"/>
                   </pic:nvPicPr>
                   <pic:blipFill>
-                    <a:blip r:embed="rId5"/>
+                    <a:blip r:embed="rId7"/>
                     <a:srcRect/>
                     <a:stretch>
                       <a:fillRect/>
@@ -467,7 +547,7 @@
                     <pic:cNvPicPr preferRelativeResize="0"/>
                   </pic:nvPicPr>
                   <pic:blipFill>
-                    <a:blip r:embed="rId6"/>
+                    <a:blip r:embed="rId8"/>
                     <a:srcRect/>
                     <a:stretch>
                       <a:fillRect/>
@@ -725,8 +805,6 @@
         </w:rPr>
         <w:t>Calculations</w:t>
       </w:r>
-      <w:bookmarkStart w:id="0" w:name="_GoBack"/>
-      <w:bookmarkEnd w:id="0"/>
     </w:p>
     <w:p>
       <w:pPr>
@@ -762,7 +840,7 @@
                     <pic:cNvPicPr preferRelativeResize="0"/>
                   </pic:nvPicPr>
                   <pic:blipFill>
-                    <a:blip r:embed="rId7"/>
+                    <a:blip r:embed="rId9"/>
                     <a:srcRect/>
                     <a:stretch>
                       <a:fillRect/>
@@ -839,7 +917,7 @@
                     <pic:cNvPicPr preferRelativeResize="0"/>
                   </pic:nvPicPr>
                   <pic:blipFill>
-                    <a:blip r:embed="rId8"/>
+                    <a:blip r:embed="rId10"/>
                     <a:srcRect/>
                     <a:stretch>
                       <a:fillRect/>
@@ -908,7 +986,7 @@
                     <pic:cNvPicPr preferRelativeResize="0"/>
                   </pic:nvPicPr>
                   <pic:blipFill>
-                    <a:blip r:embed="rId9"/>
+                    <a:blip r:embed="rId11"/>
                     <a:srcRect/>
                     <a:stretch>
                       <a:fillRect/>
@@ -1582,6 +1660,16 @@
       <w:pPr>
         <w:spacing w:after="240"/>
         <w:jc w:val="both"/>
+        <w:rPr>
+          <w:sz w:val="24"/>
+          <w:szCs w:val="24"/>
+        </w:rPr>
+      </w:pPr>
+    </w:p>
+    <w:p>
+      <w:pPr>
+        <w:spacing w:after="240"/>
+        <w:jc w:val="both"/>
       </w:pPr>
       <w:r>
         <w:rPr>
@@ -1653,6 +1741,7 @@
           <w:sz w:val="24"/>
           <w:szCs w:val="24"/>
         </w:rPr>
+        <w:lastRenderedPageBreak/>
         <w:t>3. Lookup requested ignition timing</w:t>
       </w:r>
     </w:p>
@@ -1666,7 +1755,6 @@
           <w:sz w:val="24"/>
           <w:szCs w:val="24"/>
         </w:rPr>
-        <w:lastRenderedPageBreak/>
         <w:t>The microprocessor has a table that contains all of the requested ignition timing values at all of our load points, as seen in Figure 3.</w:t>
       </w:r>
     </w:p>
@@ -1693,7 +1781,7 @@
                     <pic:cNvPicPr preferRelativeResize="0"/>
                   </pic:nvPicPr>
                   <pic:blipFill>
-                    <a:blip r:embed="rId10"/>
+                    <a:blip r:embed="rId12"/>
                     <a:srcRect/>
                     <a:stretch>
                       <a:fillRect/>
@@ -1787,7 +1875,7 @@
                     <pic:cNvPicPr preferRelativeResize="0"/>
                   </pic:nvPicPr>
                   <pic:blipFill>
-                    <a:blip r:embed="rId11"/>
+                    <a:blip r:embed="rId13"/>
                     <a:srcRect/>
                     <a:stretch>
                       <a:fillRect/>
@@ -1821,21 +1909,19 @@
         </w:rPr>
         <w:t xml:space="preserve">(Note: this is </w:t>
       </w:r>
-      <w:proofErr w:type="gramStart"/>
-      <w:r>
-        <w:rPr>
-          <w:sz w:val="24"/>
-          <w:szCs w:val="24"/>
-        </w:rPr>
-        <w:t>pseudocode, that</w:t>
-      </w:r>
-      <w:proofErr w:type="gramEnd"/>
-      <w:r>
-        <w:rPr>
-          <w:sz w:val="24"/>
-          <w:szCs w:val="24"/>
-        </w:rPr>
-        <w:t xml:space="preserve"> is intended to demonstrate the process. This is NOT a code snippet taken directly from the code.)</w:t>
+      <w:r>
+        <w:rPr>
+          <w:sz w:val="24"/>
+          <w:szCs w:val="24"/>
+        </w:rPr>
+        <w:t>pseudocode, which is simplified in order to</w:t>
+      </w:r>
+      <w:r>
+        <w:rPr>
+          <w:sz w:val="24"/>
+          <w:szCs w:val="24"/>
+        </w:rPr>
+        <w:t xml:space="preserve"> to demonstrate the process. This is NOT a code snippet taken directly from the code.)</w:t>
       </w:r>
     </w:p>
     <w:p>
@@ -1859,6 +1945,7 @@
           <w:sz w:val="24"/>
           <w:szCs w:val="24"/>
         </w:rPr>
+        <w:lastRenderedPageBreak/>
         <w:t>5. Wait for ignition event</w:t>
       </w:r>
     </w:p>
@@ -1871,7 +1958,6 @@
           <w:sz w:val="24"/>
           <w:szCs w:val="24"/>
         </w:rPr>
-        <w:lastRenderedPageBreak/>
         <w:t>Specifically, the program is waiting for a negative edge on the reference ignition signal.</w:t>
       </w:r>
     </w:p>
@@ -1933,7 +2019,7 @@
                     <pic:cNvPicPr preferRelativeResize="0"/>
                   </pic:nvPicPr>
                   <pic:blipFill>
-                    <a:blip r:embed="rId12"/>
+                    <a:blip r:embed="rId14"/>
                     <a:srcRect/>
                     <a:stretch>
                       <a:fillRect/>
@@ -2160,7 +2246,7 @@
                     <pic:cNvPicPr preferRelativeResize="0"/>
                   </pic:nvPicPr>
                   <pic:blipFill>
-                    <a:blip r:embed="rId13"/>
+                    <a:blip r:embed="rId15"/>
                     <a:srcRect/>
                     <a:stretch>
                       <a:fillRect/>
@@ -2453,23 +2539,7 @@
           <w:szCs w:val="24"/>
         </w:rPr>
         <w:lastRenderedPageBreak/>
-        <w:t>necessary for the device to function: MAP sensor input, ignition signal input, ignition signal output</w:t>
-      </w:r>
-      <w:proofErr w:type="gramStart"/>
-      <w:r>
-        <w:rPr>
-          <w:sz w:val="24"/>
-          <w:szCs w:val="24"/>
-        </w:rPr>
-        <w:t>..</w:t>
-      </w:r>
-      <w:proofErr w:type="gramEnd"/>
-      <w:r>
-        <w:rPr>
-          <w:sz w:val="24"/>
-          <w:szCs w:val="24"/>
-        </w:rPr>
-        <w:t xml:space="preserve">  </w:t>
+        <w:t xml:space="preserve">necessary for the device to function: MAP sensor input, ignition signal input, ignition signal output..  </w:t>
       </w:r>
     </w:p>
     <w:p>
@@ -2510,23 +2580,7 @@
           <w:sz w:val="24"/>
           <w:szCs w:val="24"/>
         </w:rPr>
-        <w:t xml:space="preserve"> We successfully made a device that delayed ignition timing on a vehicle equipped with a variable </w:t>
-      </w:r>
-      <w:proofErr w:type="spellStart"/>
-      <w:r>
-        <w:rPr>
-          <w:sz w:val="24"/>
-          <w:szCs w:val="24"/>
-        </w:rPr>
-        <w:t>reluctor</w:t>
-      </w:r>
-      <w:proofErr w:type="spellEnd"/>
-      <w:r>
-        <w:rPr>
-          <w:sz w:val="24"/>
-          <w:szCs w:val="24"/>
-        </w:rPr>
-        <w:t xml:space="preserve"> ignition trigger. Everything, worked with regards to the core function of the device, but we had a few issues with some of the extremities. </w:t>
+        <w:t xml:space="preserve">We successfully made a device that delayed ignition timing on a vehicle equipped with a variable reluctor ignition trigger. Everything, worked with regards to the core function of the device, but we had a few issues with some of the extremities. </w:t>
       </w:r>
     </w:p>
     <w:p>
@@ -2592,6 +2646,16 @@
       <w:pPr>
         <w:spacing w:after="240"/>
         <w:jc w:val="both"/>
+        <w:rPr>
+          <w:sz w:val="24"/>
+          <w:szCs w:val="24"/>
+        </w:rPr>
+      </w:pPr>
+    </w:p>
+    <w:p>
+      <w:pPr>
+        <w:spacing w:after="240"/>
+        <w:jc w:val="both"/>
       </w:pPr>
       <w:r>
         <w:rPr>
@@ -2651,6 +2715,16 @@
       <w:pPr>
         <w:spacing w:after="240"/>
         <w:jc w:val="both"/>
+        <w:rPr>
+          <w:sz w:val="24"/>
+          <w:szCs w:val="24"/>
+        </w:rPr>
+      </w:pPr>
+    </w:p>
+    <w:p>
+      <w:pPr>
+        <w:spacing w:after="240"/>
+        <w:jc w:val="both"/>
       </w:pPr>
       <w:r>
         <w:rPr>
@@ -2710,6 +2784,16 @@
       <w:pPr>
         <w:spacing w:after="240"/>
         <w:jc w:val="both"/>
+        <w:rPr>
+          <w:sz w:val="24"/>
+          <w:szCs w:val="24"/>
+        </w:rPr>
+      </w:pPr>
+    </w:p>
+    <w:p>
+      <w:pPr>
+        <w:spacing w:after="240"/>
+        <w:jc w:val="both"/>
       </w:pPr>
       <w:r>
         <w:rPr>
@@ -2721,16 +2805,37 @@
     </w:p>
     <w:p>
       <w:pPr>
-        <w:spacing w:after="240"/>
-        <w:jc w:val="both"/>
-      </w:pPr>
-      <w:r>
+        <w:spacing w:after="160" w:line="259" w:lineRule="auto"/>
         <w:rPr>
           <w:b/>
           <w:sz w:val="28"/>
           <w:szCs w:val="28"/>
           <w:u w:val="single"/>
         </w:rPr>
+      </w:pPr>
+      <w:r>
+        <w:rPr>
+          <w:b/>
+          <w:sz w:val="28"/>
+          <w:szCs w:val="28"/>
+          <w:u w:val="single"/>
+        </w:rPr>
+        <w:br w:type="page"/>
+      </w:r>
+    </w:p>
+    <w:p>
+      <w:pPr>
+        <w:spacing w:after="240"/>
+        <w:jc w:val="both"/>
+      </w:pPr>
+      <w:r>
+        <w:rPr>
+          <w:b/>
+          <w:sz w:val="28"/>
+          <w:szCs w:val="28"/>
+          <w:u w:val="single"/>
+        </w:rPr>
+        <w:lastRenderedPageBreak/>
         <w:t>Appendices</w:t>
       </w:r>
     </w:p>
@@ -2740,9 +2845,9 @@
           <w:sz w:val="24"/>
           <w:szCs w:val="24"/>
         </w:rPr>
-        <w:lastRenderedPageBreak/>
         <w:t xml:space="preserve"> </w:t>
       </w:r>
+      <w:bookmarkStart w:id="0" w:name="_GoBack"/>
       <w:r>
         <w:rPr>
           <w:noProof/>
@@ -2761,7 +2866,7 @@
                     <pic:cNvPicPr preferRelativeResize="0"/>
                   </pic:nvPicPr>
                   <pic:blipFill>
-                    <a:blip r:embed="rId14"/>
+                    <a:blip r:embed="rId16"/>
                     <a:srcRect/>
                     <a:stretch>
                       <a:fillRect/>
@@ -2783,6 +2888,7 @@
           </wp:inline>
         </w:drawing>
       </w:r>
+      <w:bookmarkEnd w:id="0"/>
     </w:p>
     <w:p>
       <w:pPr>
@@ -2798,8 +2904,8 @@
     </w:p>
     <w:p/>
     <w:sectPr>
-      <w:headerReference w:type="default" r:id="rId15"/>
-      <w:headerReference w:type="first" r:id="rId16"/>
+      <w:headerReference w:type="default" r:id="rId17"/>
+      <w:headerReference w:type="first" r:id="rId18"/>
       <w:pgSz w:w="12240" w:h="15840"/>
       <w:pgMar w:top="1440" w:right="1440" w:bottom="1440" w:left="1440" w:header="720" w:footer="720" w:gutter="0"/>
       <w:pgNumType w:start="0"/>
@@ -2808,6 +2914,56 @@
     </w:sectPr>
   </w:body>
 </w:document>
+</file>
+
+<file path=word/endnotes.xml><?xml version="1.0" encoding="utf-8"?>
+<w:endnotes xmlns:wpc="http://schemas.microsoft.com/office/word/2010/wordprocessingCanvas" xmlns:mc="http://schemas.openxmlformats.org/markup-compatibility/2006" xmlns:o="urn:schemas-microsoft-com:office:office" xmlns:r="http://schemas.openxmlformats.org/officeDocument/2006/relationships" xmlns:m="http://schemas.openxmlformats.org/officeDocument/2006/math" xmlns:v="urn:schemas-microsoft-com:vml" xmlns:wp14="http://schemas.microsoft.com/office/word/2010/wordprocessingDrawing" xmlns:wp="http://schemas.openxmlformats.org/drawingml/2006/wordprocessingDrawing" xmlns:w10="urn:schemas-microsoft-com:office:word" xmlns:w="http://schemas.openxmlformats.org/wordprocessingml/2006/main" xmlns:w14="http://schemas.microsoft.com/office/word/2010/wordml" xmlns:w15="http://schemas.microsoft.com/office/word/2012/wordml" xmlns:wpg="http://schemas.microsoft.com/office/word/2010/wordprocessingGroup" xmlns:wpi="http://schemas.microsoft.com/office/word/2010/wordprocessingInk" xmlns:wne="http://schemas.microsoft.com/office/word/2006/wordml" xmlns:wps="http://schemas.microsoft.com/office/word/2010/wordprocessingShape" mc:Ignorable="w14 w15 wp14">
+  <w:endnote w:type="separator" w:id="-1">
+    <w:p>
+      <w:pPr>
+        <w:spacing w:line="240" w:lineRule="auto"/>
+      </w:pPr>
+      <w:r>
+        <w:separator/>
+      </w:r>
+    </w:p>
+  </w:endnote>
+  <w:endnote w:type="continuationSeparator" w:id="0">
+    <w:p>
+      <w:pPr>
+        <w:spacing w:line="240" w:lineRule="auto"/>
+      </w:pPr>
+      <w:r>
+        <w:continuationSeparator/>
+      </w:r>
+    </w:p>
+  </w:endnote>
+</w:endnotes>
+</file>
+
+<file path=word/footnotes.xml><?xml version="1.0" encoding="utf-8"?>
+<w:footnotes xmlns:wpc="http://schemas.microsoft.com/office/word/2010/wordprocessingCanvas" xmlns:mc="http://schemas.openxmlformats.org/markup-compatibility/2006" xmlns:o="urn:schemas-microsoft-com:office:office" xmlns:r="http://schemas.openxmlformats.org/officeDocument/2006/relationships" xmlns:m="http://schemas.openxmlformats.org/officeDocument/2006/math" xmlns:v="urn:schemas-microsoft-com:vml" xmlns:wp14="http://schemas.microsoft.com/office/word/2010/wordprocessingDrawing" xmlns:wp="http://schemas.openxmlformats.org/drawingml/2006/wordprocessingDrawing" xmlns:w10="urn:schemas-microsoft-com:office:word" xmlns:w="http://schemas.openxmlformats.org/wordprocessingml/2006/main" xmlns:w14="http://schemas.microsoft.com/office/word/2010/wordml" xmlns:w15="http://schemas.microsoft.com/office/word/2012/wordml" xmlns:wpg="http://schemas.microsoft.com/office/word/2010/wordprocessingGroup" xmlns:wpi="http://schemas.microsoft.com/office/word/2010/wordprocessingInk" xmlns:wne="http://schemas.microsoft.com/office/word/2006/wordml" xmlns:wps="http://schemas.microsoft.com/office/word/2010/wordprocessingShape" mc:Ignorable="w14 w15 wp14">
+  <w:footnote w:type="separator" w:id="-1">
+    <w:p>
+      <w:pPr>
+        <w:spacing w:line="240" w:lineRule="auto"/>
+      </w:pPr>
+      <w:r>
+        <w:separator/>
+      </w:r>
+    </w:p>
+  </w:footnote>
+  <w:footnote w:type="continuationSeparator" w:id="0">
+    <w:p>
+      <w:pPr>
+        <w:spacing w:line="240" w:lineRule="auto"/>
+      </w:pPr>
+      <w:r>
+        <w:continuationSeparator/>
+      </w:r>
+    </w:p>
+  </w:footnote>
+</w:footnotes>
 </file>
 
 <file path=word/header1.xml><?xml version="1.0" encoding="utf-8"?>
@@ -2829,7 +2985,7 @@
       <w:rPr>
         <w:noProof/>
       </w:rPr>
-      <w:t>3</w:t>
+      <w:t>10</w:t>
     </w:r>
     <w:r>
       <w:fldChar w:fldCharType="end"/>
@@ -4437,6 +4593,17 @@
     <w:semiHidden/>
     <w:unhideWhenUsed/>
   </w:style>
+  <w:style w:type="paragraph" w:styleId="ListParagraph">
+    <w:name w:val="List Paragraph"/>
+    <w:basedOn w:val="Normal"/>
+    <w:uiPriority w:val="34"/>
+    <w:qFormat/>
+    <w:rsid w:val="00452C89"/>
+    <w:pPr>
+      <w:ind w:left="720"/>
+      <w:contextualSpacing/>
+    </w:pPr>
+  </w:style>
 </w:styles>
 </file>
 

</xml_diff>